<commit_message>
Iniciando configuração para execução na DeviceFarm
</commit_message>
<xml_diff>
--- a/src/main/resources/Execucao_de_testes_na_nuvem.docx
+++ b/src/main/resources/Execucao_de_testes_na_nuvem.docx
@@ -484,10 +484,17 @@
         </w:drawing>
       </w:r>
     </w:p>
+    <w:p/>
     <w:p>
       <w:proofErr w:type="spellStart"/>
-      <w:r>
-        <w:t>testobject_api_key</w:t>
+      <w:proofErr w:type="gramStart"/>
+      <w:r>
+        <w:lastRenderedPageBreak/>
+        <w:t>testobject</w:t>
+      </w:r>
+      <w:proofErr w:type="gramEnd"/>
+      <w:r>
+        <w:t>_api_key</w:t>
       </w:r>
       <w:proofErr w:type="spellEnd"/>
       <w:r>
@@ -495,12 +502,74 @@
       </w:r>
       <w:r>
         <w:t>XXXXXXXXXXXXXXXXXXXXXXXX</w:t>
+      </w:r>
+      <w:r>
+        <w:t>'</w:t>
+      </w:r>
+    </w:p>
+    <w:p>
+      <w:proofErr w:type="spellStart"/>
+      <w:r>
+        <w:t>TestObjectURL</w:t>
+      </w:r>
+      <w:proofErr w:type="spellEnd"/>
+      <w:r>
+        <w:t>=https://us1-manual.app.testobject.com/wd/hub</w:t>
+      </w:r>
+    </w:p>
+    <w:p>
+      <w:proofErr w:type="spellStart"/>
+      <w:proofErr w:type="gramStart"/>
+      <w:r>
+        <w:t>appiumVersion</w:t>
+      </w:r>
+      <w:proofErr w:type="spellEnd"/>
+      <w:proofErr w:type="gramEnd"/>
+      <w:r>
+        <w:t>=1.14.0</w:t>
+      </w:r>
+    </w:p>
+    <w:p/>
+    <w:p>
+      <w:r>
+        <w:drawing>
+          <wp:inline distT="0" distB="0" distL="0" distR="0" wp14:anchorId="4C63BE18" wp14:editId="4B13E78C">
+            <wp:extent cx="5400040" cy="2611755"/>
+            <wp:effectExtent l="0" t="0" r="0" b="0"/>
+            <wp:docPr id="10" name="Imagem 10"/>
+            <wp:cNvGraphicFramePr>
+              <a:graphicFrameLocks xmlns:a="http://schemas.openxmlformats.org/drawingml/2006/main" noChangeAspect="1"/>
+            </wp:cNvGraphicFramePr>
+            <a:graphic xmlns:a="http://schemas.openxmlformats.org/drawingml/2006/main">
+              <a:graphicData uri="http://schemas.openxmlformats.org/drawingml/2006/picture">
+                <pic:pic xmlns:pic="http://schemas.openxmlformats.org/drawingml/2006/picture">
+                  <pic:nvPicPr>
+                    <pic:cNvPr id="1" name=""/>
+                    <pic:cNvPicPr/>
+                  </pic:nvPicPr>
+                  <pic:blipFill>
+                    <a:blip r:embed="rId14"/>
+                    <a:stretch>
+                      <a:fillRect/>
+                    </a:stretch>
+                  </pic:blipFill>
+                  <pic:spPr>
+                    <a:xfrm>
+                      <a:off x="0" y="0"/>
+                      <a:ext cx="5400040" cy="2611755"/>
+                    </a:xfrm>
+                    <a:prstGeom prst="rect">
+                      <a:avLst/>
+                    </a:prstGeom>
+                  </pic:spPr>
+                </pic:pic>
+              </a:graphicData>
+            </a:graphic>
+          </wp:inline>
+        </w:drawing>
       </w:r>
       <w:bookmarkStart w:id="0" w:name="_GoBack"/>
       <w:bookmarkEnd w:id="0"/>
-      <w:r>
-        <w:t>'</w:t>
-      </w:r>
     </w:p>
     <w:sectPr>
       <w:pgSz w:w="11906" w:h="16838"/>

</xml_diff>